<commit_message>
changes to doc formatting, changes to kinematic study
</commit_message>
<xml_diff>
--- a/src/_docs/using_fooof.docx
+++ b/src/_docs/using_fooof.docx
@@ -13,6 +13,24 @@
           <w:rStyle w:val="Heading1Char"/>
         </w:rPr>
         <w:t>Install Python</w:t>
+      </w:r>
+    </w:p>
+    <w:p>
+      <w:pPr>
+        <w:pStyle w:val="Heading2"/>
+        <w:rPr>
+          <w:rStyle w:val="Heading1Char"/>
+          <w:sz w:val="26"/>
+          <w:szCs w:val="26"/>
+        </w:rPr>
+      </w:pPr>
+      <w:r>
+        <w:rPr>
+          <w:rStyle w:val="Heading1Char"/>
+          <w:sz w:val="26"/>
+          <w:szCs w:val="26"/>
+        </w:rPr>
+        <w:t>MATLAB Compatibility</w:t>
       </w:r>
     </w:p>
     <w:p>
@@ -43,6 +61,9 @@
       <w:r>
         <w:t>Windows</w:t>
       </w:r>
+      <w:r>
+        <w:t xml:space="preserve"> (RECOMENDED)</w:t>
+      </w:r>
     </w:p>
     <w:p>
       <w:hyperlink r:id="rId6" w:history="1">
@@ -71,31 +92,45 @@
       <w:r>
         <w:t xml:space="preserve">Get a </w:t>
       </w:r>
+      <w:r>
+        <w:t>Linux</w:t>
+      </w:r>
+      <w:r>
+        <w:t xml:space="preserve"> subsystem for windows</w:t>
+      </w:r>
+      <w:r>
+        <w:t xml:space="preserve">. This can be done using the </w:t>
+      </w:r>
+      <w:r>
+        <w:rPr>
+          <w:b/>
+          <w:bCs/>
+        </w:rPr>
+        <w:t>Windows App Store</w:t>
+      </w:r>
+      <w:r>
+        <w:t xml:space="preserve">. I use Ubuntu, but most Linux based OS’s will work. </w:t>
+      </w:r>
+    </w:p>
+    <w:p>
+      <w:r>
+        <w:t>Use this command to get to your windows drive: “cd /</w:t>
+      </w:r>
       <w:proofErr w:type="spellStart"/>
       <w:r>
-        <w:t>linux</w:t>
+        <w:t>mnt</w:t>
       </w:r>
       <w:proofErr w:type="spellEnd"/>
       <w:r>
-        <w:t xml:space="preserve"> subsystem for windows (Ubuntu is good)</w:t>
-      </w:r>
-    </w:p>
-    <w:p>
-      <w:r>
-        <w:t>Use this command to get to your windows drive: “cd /</w:t>
-      </w:r>
-      <w:proofErr w:type="spellStart"/>
-      <w:r>
-        <w:t>mnt</w:t>
-      </w:r>
-      <w:proofErr w:type="spellEnd"/>
-      <w:r>
         <w:t>/c/”</w:t>
       </w:r>
     </w:p>
     <w:p>
       <w:r>
         <w:t xml:space="preserve">From there navigate to your python </w:t>
+      </w:r>
+      <w:r>
+        <w:t>.</w:t>
       </w:r>
       <w:proofErr w:type="spellStart"/>
       <w:r>
@@ -122,13 +157,17 @@
         <w:pStyle w:val="Heading1"/>
       </w:pPr>
       <w:r>
-        <w:t xml:space="preserve">Install </w:t>
-      </w:r>
-      <w:proofErr w:type="spellStart"/>
-      <w:r>
-        <w:t>Fooof</w:t>
-      </w:r>
-      <w:proofErr w:type="spellEnd"/>
+        <w:t>Install</w:t>
+      </w:r>
+      <w:r>
+        <w:t>ing</w:t>
+      </w:r>
+      <w:r>
+        <w:t xml:space="preserve"> F</w:t>
+      </w:r>
+      <w:r>
+        <w:t>OOOF</w:t>
+      </w:r>
     </w:p>
     <w:p>
       <w:pPr>
@@ -140,28 +179,82 @@
     </w:p>
     <w:p>
       <w:r>
-        <w:t>I’m using python version 3.7 and MATLAB version 2020b for this example. Any other v</w:t>
-      </w:r>
-      <w:r>
-        <w:t xml:space="preserve">ersion </w:t>
+        <w:t xml:space="preserve">I’m using python version 3.7 and MATLAB version 2020b for this example. </w:t>
+      </w:r>
+      <w:r>
+        <w:t>If you use a</w:t>
+      </w:r>
+      <w:r>
+        <w:t>ny other v</w:t>
+      </w:r>
+      <w:r>
+        <w:t>ersion</w:t>
+      </w:r>
+      <w:r>
+        <w:t xml:space="preserve">, </w:t>
+      </w:r>
+      <w:r>
+        <w:t>check the compatib</w:t>
+      </w:r>
+      <w:r>
+        <w:t>ility</w:t>
+      </w:r>
+      <w:r>
+        <w:t xml:space="preserve"> of python for</w:t>
+      </w:r>
+      <w:r>
+        <w:t xml:space="preserve"> your version of</w:t>
+      </w:r>
+      <w:r>
+        <w:t xml:space="preserve"> MATLAB</w:t>
+      </w:r>
+      <w:r>
+        <w:t xml:space="preserve"> (</w:t>
+      </w:r>
+      <w:hyperlink r:id="rId8" w:history="1">
+        <w:r>
+          <w:rPr>
+            <w:rStyle w:val="Hyperlink"/>
+          </w:rPr>
+          <w:t>https://www.mathworks.com/support/requirements/python-compatibility.html</w:t>
+        </w:r>
+      </w:hyperlink>
+      <w:r>
+        <w:t>)</w:t>
+      </w:r>
+      <w:r>
+        <w:t xml:space="preserve">. </w:t>
+      </w:r>
+      <w:r>
+        <w:t>Make sure to keep your python version in mind while going through this tutorial. I will be using MATLAB 2021b and python3.</w:t>
       </w:r>
       <w:proofErr w:type="gramStart"/>
       <w:r>
-        <w:t>check</w:t>
+        <w:t>7 .</w:t>
       </w:r>
       <w:proofErr w:type="gramEnd"/>
-      <w:r>
-        <w:t xml:space="preserve"> the compatible versions of python for MATLAB. Adapting this, </w:t>
-      </w:r>
-      <w:r>
-        <w:t>you may replace the last 2 numbers after python (e.g., If I was using Python-3.6.5 I would use the command “python3.6” to access that version’s download)</w:t>
-      </w:r>
-    </w:p>
-    <w:p>
-      <w:r>
-        <w:t xml:space="preserve">Link: </w:t>
-      </w:r>
-      <w:hyperlink r:id="rId8" w:history="1">
+    </w:p>
+    <w:p>
+      <w:pPr>
+        <w:pStyle w:val="Subtitle"/>
+      </w:pPr>
+      <w:r>
+        <w:t>Downloads</w:t>
+      </w:r>
+    </w:p>
+    <w:p>
+      <w:pPr>
+        <w:rPr>
+          <w:rStyle w:val="Hyperlink"/>
+        </w:rPr>
+      </w:pPr>
+      <w:r>
+        <w:t>GitHub for the MATLAB wrapper for FOOOF</w:t>
+      </w:r>
+      <w:r>
+        <w:t xml:space="preserve">: </w:t>
+      </w:r>
+      <w:hyperlink r:id="rId9" w:history="1">
         <w:r>
           <w:rPr>
             <w:rStyle w:val="Hyperlink"/>
@@ -171,16 +264,26 @@
       </w:hyperlink>
     </w:p>
     <w:p>
-      <w:r>
-        <w:t>See</w:t>
-      </w:r>
-      <w:r>
-        <w:t xml:space="preserve"> for additional help</w:t>
+      <w:pPr>
+        <w:pStyle w:val="Subtitle"/>
+      </w:pPr>
+      <w:r>
+        <w:t>Helpful Links</w:t>
+      </w:r>
+    </w:p>
+    <w:p>
+      <w:pPr>
+        <w:rPr>
+          <w:rStyle w:val="Hyperlink"/>
+        </w:rPr>
+      </w:pPr>
+      <w:r>
+        <w:t>If you are running into bugs</w:t>
       </w:r>
       <w:r>
         <w:t xml:space="preserve">: </w:t>
       </w:r>
-      <w:hyperlink r:id="rId9" w:history="1">
+      <w:hyperlink r:id="rId10" w:history="1">
         <w:r>
           <w:rPr>
             <w:rStyle w:val="Hyperlink"/>
@@ -190,8 +293,50 @@
       </w:hyperlink>
     </w:p>
     <w:p>
-      <w:r>
-        <w:t>You may also configure your PATH variable to change how python3 command operates.</w:t>
+      <w:pPr>
+        <w:pStyle w:val="Subtitle"/>
+      </w:pPr>
+      <w:r>
+        <w:t>Tips</w:t>
+      </w:r>
+    </w:p>
+    <w:p>
+      <w:r>
+        <w:t xml:space="preserve">If you are having trouble getting your command prompt to </w:t>
+      </w:r>
+      <w:r>
+        <w:t>point to the python version you want to work with, y</w:t>
+      </w:r>
+      <w:r>
+        <w:t>ou may also configure your PATH variable to change how python3 command operates.</w:t>
+      </w:r>
+      <w:r>
+        <w:t xml:space="preserve"> HOW TO: in the windows search bar type: “edit the system Environment variables”. Click on the first search option of the same name. In the bottom right there will be a button “Environment Variables…”. Under the “System Variables” section click the “New…” button. For the variable name put “PYTHONPATH” and for the variable value put the path to your desired python version. </w:t>
+      </w:r>
+      <w:proofErr w:type="spellStart"/>
+      <w:r>
+        <w:t>Alternavtively</w:t>
+      </w:r>
+      <w:proofErr w:type="spellEnd"/>
+      <w:r>
+        <w:t xml:space="preserve"> you can just cd to the path of your python </w:t>
+      </w:r>
+      <w:proofErr w:type="gramStart"/>
+      <w:r>
+        <w:t>install</w:t>
+      </w:r>
+      <w:proofErr w:type="gramEnd"/>
+      <w:r>
+        <w:t xml:space="preserve"> and call the local python.exe and pip.exe. </w:t>
+      </w:r>
+    </w:p>
+    <w:p>
+      <w:pPr>
+        <w:pStyle w:val="Subtitle"/>
+      </w:pPr>
+      <w:r>
+        <w:lastRenderedPageBreak/>
+        <w:t>Installation guide</w:t>
       </w:r>
     </w:p>
     <w:p>
@@ -200,77 +345,227 @@
       </w:r>
     </w:p>
     <w:p>
+      <w:pPr>
+        <w:pStyle w:val="ListParagraph"/>
+        <w:numPr>
+          <w:ilvl w:val="0"/>
+          <w:numId w:val="2"/>
+        </w:numPr>
+      </w:pPr>
+      <w:r>
+        <w:t>Check current version</w:t>
+      </w:r>
+    </w:p>
+    <w:p>
+      <w:pPr>
+        <w:pStyle w:val="ListParagraph"/>
+      </w:pPr>
+      <w:r>
+        <w:t xml:space="preserve">Type </w:t>
+      </w:r>
+      <w:proofErr w:type="gramStart"/>
+      <w:r>
+        <w:t>“ python</w:t>
+      </w:r>
+      <w:proofErr w:type="gramEnd"/>
+      <w:r>
+        <w:t>”, and in the python interpreter type:</w:t>
+      </w:r>
+    </w:p>
+    <w:p>
+      <w:pPr>
+        <w:pStyle w:val="ListParagraph"/>
+      </w:pPr>
+      <w:r>
+        <w:t xml:space="preserve">&gt;&gt;&gt; import </w:t>
+      </w:r>
+      <w:proofErr w:type="spellStart"/>
+      <w:r>
+        <w:t>os</w:t>
+      </w:r>
+      <w:proofErr w:type="spellEnd"/>
+    </w:p>
+    <w:p>
+      <w:pPr>
+        <w:pStyle w:val="ListParagraph"/>
+      </w:pPr>
+      <w:r>
+        <w:t>&gt;&gt;&gt; import sys</w:t>
+      </w:r>
+    </w:p>
+    <w:p>
+      <w:pPr>
+        <w:pStyle w:val="ListParagraph"/>
+      </w:pPr>
+      <w:r>
+        <w:t xml:space="preserve">&gt;&gt;&gt; </w:t>
+      </w:r>
+      <w:proofErr w:type="spellStart"/>
+      <w:proofErr w:type="gramStart"/>
+      <w:r>
+        <w:t>os.path</w:t>
+      </w:r>
+      <w:proofErr w:type="gramEnd"/>
+      <w:r>
+        <w:t>.dirname</w:t>
+      </w:r>
+      <w:proofErr w:type="spellEnd"/>
+      <w:r>
+        <w:t>(</w:t>
+      </w:r>
+      <w:proofErr w:type="spellStart"/>
+      <w:r>
+        <w:t>sys.executable</w:t>
+      </w:r>
+      <w:proofErr w:type="spellEnd"/>
+      <w:r>
+        <w:t>)</w:t>
+      </w:r>
+    </w:p>
+    <w:p>
+      <w:pPr>
+        <w:pStyle w:val="ListParagraph"/>
+      </w:pPr>
+    </w:p>
+    <w:p>
+      <w:pPr>
+        <w:pStyle w:val="ListParagraph"/>
+      </w:pPr>
+      <w:r>
+        <w:t xml:space="preserve">You should get a path output like: </w:t>
+      </w:r>
+      <w:proofErr w:type="gramStart"/>
+      <w:r>
+        <w:t xml:space="preserve">“ </w:t>
+      </w:r>
+      <w:r>
+        <w:t>'</w:t>
+      </w:r>
+      <w:proofErr w:type="gramEnd"/>
+      <w:r>
+        <w:t>C:\\Users\\jsalminen\\AppData\\Local\\Microsoft\\WindowsApps\\PythonSoftwareFoundation.Python.3.11_qbz5n2kfra8p0'</w:t>
+      </w:r>
+      <w:r>
+        <w:t xml:space="preserve"> ”</w:t>
+      </w:r>
+    </w:p>
+    <w:p>
+      <w:pPr>
+        <w:pStyle w:val="ListParagraph"/>
+        <w:numPr>
+          <w:ilvl w:val="0"/>
+          <w:numId w:val="2"/>
+        </w:numPr>
+      </w:pPr>
+      <w:r>
+        <w:t xml:space="preserve">Make sure to cd to your python installation, then </w:t>
+      </w:r>
+      <w:r>
+        <w:t>pip install these packages (These may or may not be required for your desired python installation, but trying to install them shouldn’t cause issues, key word being “shouldn’t”)</w:t>
+      </w:r>
+    </w:p>
+    <w:p>
+      <w:pPr>
+        <w:ind w:left="720"/>
+      </w:pPr>
       <w:r>
         <w:t>“</w:t>
       </w:r>
       <w:proofErr w:type="gramStart"/>
       <w:r>
-        <w:t>which</w:t>
+        <w:t>python</w:t>
       </w:r>
       <w:proofErr w:type="gramEnd"/>
       <w:r>
-        <w:t xml:space="preserve"> python3.7</w:t>
-      </w:r>
+        <w:t xml:space="preserve"> –m pip install </w:t>
+      </w:r>
+      <w:proofErr w:type="spellStart"/>
+      <w:r>
+        <w:t>cpython</w:t>
+      </w:r>
+      <w:proofErr w:type="spellEnd"/>
       <w:r>
         <w:t>”</w:t>
       </w:r>
     </w:p>
     <w:p>
-      <w:r>
-        <w:t xml:space="preserve">“python3.7 –m pip install </w:t>
+      <w:pPr>
+        <w:ind w:left="720"/>
+      </w:pPr>
+      <w:r>
+        <w:t>“</w:t>
+      </w:r>
+      <w:proofErr w:type="gramStart"/>
+      <w:r>
+        <w:t>python</w:t>
+      </w:r>
+      <w:proofErr w:type="gramEnd"/>
+      <w:r>
+        <w:t xml:space="preserve"> </w:t>
+      </w:r>
+      <w:r>
+        <w:t>–m pip install numpy”</w:t>
+      </w:r>
+    </w:p>
+    <w:p>
+      <w:pPr>
+        <w:ind w:left="720"/>
+      </w:pPr>
+      <w:r>
+        <w:t>“</w:t>
+      </w:r>
+      <w:proofErr w:type="gramStart"/>
+      <w:r>
+        <w:t>python</w:t>
+      </w:r>
+      <w:proofErr w:type="gramEnd"/>
+      <w:r>
+        <w:t xml:space="preserve"> -m pip install matplotlib”</w:t>
+      </w:r>
+    </w:p>
+    <w:p>
+      <w:pPr>
+        <w:ind w:left="720"/>
+      </w:pPr>
+      <w:r>
+        <w:t>“</w:t>
+      </w:r>
+      <w:proofErr w:type="gramStart"/>
+      <w:r>
+        <w:t>python</w:t>
+      </w:r>
+      <w:proofErr w:type="gramEnd"/>
+      <w:r>
+        <w:t xml:space="preserve"> –m pip install </w:t>
       </w:r>
       <w:proofErr w:type="spellStart"/>
       <w:r>
-        <w:t>cpython</w:t>
+        <w:t>fooof”</w:t>
       </w:r>
       <w:proofErr w:type="spellEnd"/>
-      <w:r>
-        <w:t>”</w:t>
-      </w:r>
-    </w:p>
-    <w:p>
-      <w:r>
-        <w:t xml:space="preserve">“python3.7 </w:t>
-      </w:r>
-      <w:r>
-        <w:t xml:space="preserve">–m pip </w:t>
-      </w:r>
-      <w:proofErr w:type="gramStart"/>
-      <w:r>
-        <w:t>install</w:t>
-      </w:r>
-      <w:proofErr w:type="gramEnd"/>
-      <w:r>
-        <w:t xml:space="preserve"> numpy”</w:t>
-      </w:r>
-    </w:p>
-    <w:p>
-      <w:r>
-        <w:t xml:space="preserve">“python3.7 -m pip install </w:t>
-      </w:r>
-      <w:proofErr w:type="gramStart"/>
-      <w:r>
-        <w:t>matplotlib</w:t>
-      </w:r>
-      <w:proofErr w:type="gramEnd"/>
-      <w:r>
-        <w:t>”</w:t>
-      </w:r>
-    </w:p>
-    <w:p>
-      <w:r>
-        <w:t>“python3.7</w:t>
-      </w:r>
-      <w:r>
-        <w:t xml:space="preserve"> –m pip </w:t>
-      </w:r>
-      <w:proofErr w:type="gramStart"/>
-      <w:r>
-        <w:t>install</w:t>
-      </w:r>
-      <w:proofErr w:type="gramEnd"/>
-      <w:r>
-        <w:t xml:space="preserve"> </w:t>
+    </w:p>
+    <w:p>
+      <w:pPr>
+        <w:pStyle w:val="ListParagraph"/>
+        <w:numPr>
+          <w:ilvl w:val="0"/>
+          <w:numId w:val="2"/>
+        </w:numPr>
+      </w:pPr>
+      <w:r>
+        <w:t>Double check your installation is valid. To do this, y</w:t>
+      </w:r>
+      <w:r>
+        <w:t xml:space="preserve">ou may try opening your python </w:t>
+      </w:r>
+      <w:r>
+        <w:t xml:space="preserve">interpreter in command prompt and </w:t>
+      </w:r>
+      <w:r>
+        <w:t>typ</w:t>
+      </w:r>
+      <w:r>
+        <w:t xml:space="preserve">e: “import </w:t>
       </w:r>
       <w:proofErr w:type="spellStart"/>
       <w:r>
@@ -278,166 +573,18 @@
       </w:r>
       <w:proofErr w:type="spellEnd"/>
       <w:r>
-        <w:t>”</w:t>
-      </w:r>
-    </w:p>
-    <w:p>
-      <w:r>
-        <w:t xml:space="preserve">NOTE: </w:t>
-      </w:r>
-      <w:r>
-        <w:t xml:space="preserve">If you are using </w:t>
-      </w:r>
-      <w:r>
-        <w:t>multiple python installations it can be easy for windows to confuse them, so its best to use absolute pathing to the python.exe:</w:t>
-      </w:r>
-    </w:p>
-    <w:p>
-      <w:r>
-        <w:t>“</w:t>
-      </w:r>
-      <w:r>
-        <w:t>C:\Users\</w:t>
-      </w:r>
-      <w:r>
-        <w:t>&lt;user&gt;</w:t>
-      </w:r>
-      <w:r>
-        <w:t>\</w:t>
-      </w:r>
-      <w:proofErr w:type="spellStart"/>
-      <w:r>
-        <w:t>AppData</w:t>
-      </w:r>
-      <w:proofErr w:type="spellEnd"/>
-      <w:r>
-        <w:t>\Local\Programs\Python\Python37</w:t>
-      </w:r>
-      <w:r>
-        <w:t xml:space="preserve">\python –m pip </w:t>
-      </w:r>
-      <w:proofErr w:type="gramStart"/>
-      <w:r>
-        <w:t>install</w:t>
-      </w:r>
-      <w:proofErr w:type="gramEnd"/>
-      <w:r>
-        <w:t xml:space="preserve"> </w:t>
-      </w:r>
-      <w:proofErr w:type="spellStart"/>
-      <w:r>
-        <w:t>cpython</w:t>
-      </w:r>
-      <w:proofErr w:type="spellEnd"/>
-      <w:r>
-        <w:t>”</w:t>
-      </w:r>
-    </w:p>
-    <w:p>
-      <w:r>
-        <w:t>“</w:t>
-      </w:r>
-      <w:r>
-        <w:t>C:\Users\</w:t>
-      </w:r>
-      <w:r>
-        <w:t>&lt;user&gt;</w:t>
-      </w:r>
-      <w:r>
-        <w:t>\</w:t>
-      </w:r>
-      <w:proofErr w:type="spellStart"/>
-      <w:r>
-        <w:t>AppData</w:t>
-      </w:r>
-      <w:proofErr w:type="spellEnd"/>
-      <w:r>
-        <w:t>\Local\Programs\Python\Python37</w:t>
-      </w:r>
-      <w:r>
-        <w:t>\python –m pip install numpy”</w:t>
-      </w:r>
-    </w:p>
-    <w:p>
-      <w:r>
-        <w:lastRenderedPageBreak/>
-        <w:t>“</w:t>
-      </w:r>
-      <w:r>
-        <w:t>C:\Users\</w:t>
-      </w:r>
-      <w:r>
-        <w:t>&lt;user&gt;</w:t>
-      </w:r>
-      <w:r>
-        <w:t>\</w:t>
-      </w:r>
-      <w:proofErr w:type="spellStart"/>
-      <w:r>
-        <w:t>AppData</w:t>
-      </w:r>
-      <w:proofErr w:type="spellEnd"/>
-      <w:r>
-        <w:t>\Local\Programs\Python\Python37</w:t>
-      </w:r>
-      <w:r>
-        <w:t>\python –m pip install matplotlib”</w:t>
-      </w:r>
-    </w:p>
-    <w:p>
-      <w:r>
-        <w:t>“</w:t>
-      </w:r>
-      <w:r>
-        <w:t>C:\Users\</w:t>
-      </w:r>
-      <w:r>
-        <w:t>&lt;user&gt;</w:t>
-      </w:r>
-      <w:r>
-        <w:t>\</w:t>
-      </w:r>
-      <w:proofErr w:type="spellStart"/>
-      <w:r>
-        <w:t>AppData</w:t>
-      </w:r>
-      <w:proofErr w:type="spellEnd"/>
-      <w:r>
-        <w:t>\Local\Programs\Python\Python37</w:t>
-      </w:r>
-      <w:r>
-        <w:t xml:space="preserve">\python –m pip install </w:t>
-      </w:r>
-      <w:proofErr w:type="spellStart"/>
-      <w:r>
-        <w:t>fooof</w:t>
-      </w:r>
-      <w:proofErr w:type="spellEnd"/>
-      <w:r>
-        <w:t>”</w:t>
-      </w:r>
-    </w:p>
-    <w:p>
-      <w:r>
-        <w:t>You may try opening your python install in the command window and typing:</w:t>
-      </w:r>
-    </w:p>
-    <w:p>
-      <w:r>
-        <w:t xml:space="preserve">“Import </w:t>
-      </w:r>
-      <w:proofErr w:type="spellStart"/>
-      <w:r>
-        <w:t>fooof</w:t>
-      </w:r>
-      <w:proofErr w:type="spellEnd"/>
-      <w:r>
-        <w:t>”</w:t>
-      </w:r>
-    </w:p>
-    <w:p>
-      <w:r>
-        <w:t>Output:</w:t>
+        <w:t>”.</w:t>
+      </w:r>
+    </w:p>
+    <w:p>
+      <w:pPr>
+        <w:pStyle w:val="ListParagraph"/>
+      </w:pPr>
+      <w:r>
+        <w:t>Ou</w:t>
+      </w:r>
+      <w:r>
+        <w:t>tput:</w:t>
       </w:r>
     </w:p>
     <w:p>
@@ -450,102 +597,6 @@
             <wp:extent cx="5943600" cy="3422650"/>
             <wp:effectExtent l="0" t="0" r="0" b="6350"/>
             <wp:docPr id="1" name="Picture 1"/>
-            <wp:cNvGraphicFramePr>
-              <a:graphicFrameLocks xmlns:a="http://schemas.openxmlformats.org/drawingml/2006/main" noChangeAspect="1"/>
-            </wp:cNvGraphicFramePr>
-            <a:graphic xmlns:a="http://schemas.openxmlformats.org/drawingml/2006/main">
-              <a:graphicData uri="http://schemas.openxmlformats.org/drawingml/2006/picture">
-                <pic:pic xmlns:pic="http://schemas.openxmlformats.org/drawingml/2006/picture">
-                  <pic:nvPicPr>
-                    <pic:cNvPr id="1" name=""/>
-                    <pic:cNvPicPr/>
-                  </pic:nvPicPr>
-                  <pic:blipFill>
-                    <a:blip r:embed="rId10"/>
-                    <a:stretch>
-                      <a:fillRect/>
-                    </a:stretch>
-                  </pic:blipFill>
-                  <pic:spPr>
-                    <a:xfrm>
-                      <a:off x="0" y="0"/>
-                      <a:ext cx="5943600" cy="3422650"/>
-                    </a:xfrm>
-                    <a:prstGeom prst="rect">
-                      <a:avLst/>
-                    </a:prstGeom>
-                  </pic:spPr>
-                </pic:pic>
-              </a:graphicData>
-            </a:graphic>
-          </wp:inline>
-        </w:drawing>
-      </w:r>
-    </w:p>
-    <w:p>
-      <w:r>
-        <w:t xml:space="preserve">If there is an </w:t>
-      </w:r>
-      <w:proofErr w:type="gramStart"/>
-      <w:r>
-        <w:t>error</w:t>
-      </w:r>
-      <w:proofErr w:type="gramEnd"/>
-      <w:r>
-        <w:t xml:space="preserve"> try to resolve it then move on to using the install in MATLAB.</w:t>
-      </w:r>
-      <w:r>
-        <w:t xml:space="preserve"> In the example above I’m missing the matplotlib library even though the </w:t>
-      </w:r>
-      <w:proofErr w:type="spellStart"/>
-      <w:r>
-        <w:t>fooof</w:t>
-      </w:r>
-      <w:proofErr w:type="spellEnd"/>
-      <w:r>
-        <w:t xml:space="preserve"> setup.py says I don’t need it… I will pip install matplotlib and the package should import as desired. </w:t>
-      </w:r>
-    </w:p>
-    <w:p>
-      <w:pPr>
-        <w:pStyle w:val="Heading1"/>
-      </w:pPr>
-      <w:r>
-        <w:t>MATLAB</w:t>
-      </w:r>
-    </w:p>
-    <w:p>
-      <w:pPr>
-        <w:rPr>
-          <w:noProof/>
-        </w:rPr>
-      </w:pPr>
-      <w:r>
-        <w:t>Type: “</w:t>
-      </w:r>
-      <w:proofErr w:type="spellStart"/>
-      <w:r>
-        <w:t>pyversion</w:t>
-      </w:r>
-      <w:proofErr w:type="spellEnd"/>
-      <w:r>
-        <w:t>”</w:t>
-      </w:r>
-      <w:r>
-        <w:rPr>
-          <w:noProof/>
-        </w:rPr>
-        <w:t xml:space="preserve"> </w:t>
-      </w:r>
-      <w:r>
-        <w:rPr>
-          <w:noProof/>
-        </w:rPr>
-        <w:drawing>
-          <wp:inline distT="0" distB="0" distL="0" distR="0" wp14:anchorId="6DA15F06" wp14:editId="62C74D35">
-            <wp:extent cx="5943600" cy="1137285"/>
-            <wp:effectExtent l="0" t="0" r="0" b="5715"/>
-            <wp:docPr id="2" name="Picture 2"/>
             <wp:cNvGraphicFramePr>
               <a:graphicFrameLocks xmlns:a="http://schemas.openxmlformats.org/drawingml/2006/main" noChangeAspect="1"/>
             </wp:cNvGraphicFramePr>
@@ -565,6 +616,103 @@
                   <pic:spPr>
                     <a:xfrm>
                       <a:off x="0" y="0"/>
+                      <a:ext cx="5943600" cy="3422650"/>
+                    </a:xfrm>
+                    <a:prstGeom prst="rect">
+                      <a:avLst/>
+                    </a:prstGeom>
+                  </pic:spPr>
+                </pic:pic>
+              </a:graphicData>
+            </a:graphic>
+          </wp:inline>
+        </w:drawing>
+      </w:r>
+    </w:p>
+    <w:p>
+      <w:r>
+        <w:lastRenderedPageBreak/>
+        <w:t xml:space="preserve">If there is an </w:t>
+      </w:r>
+      <w:proofErr w:type="gramStart"/>
+      <w:r>
+        <w:t>error</w:t>
+      </w:r>
+      <w:proofErr w:type="gramEnd"/>
+      <w:r>
+        <w:t xml:space="preserve"> try to resolve it then move on to using the install in MATLAB.</w:t>
+      </w:r>
+      <w:r>
+        <w:t xml:space="preserve"> In the example above I’m missing the matplotlib library even though the </w:t>
+      </w:r>
+      <w:proofErr w:type="spellStart"/>
+      <w:r>
+        <w:t>fooof</w:t>
+      </w:r>
+      <w:proofErr w:type="spellEnd"/>
+      <w:r>
+        <w:t xml:space="preserve"> setup.py says I don’t need it… I will pip install matplotlib and the package should import as desired. </w:t>
+      </w:r>
+    </w:p>
+    <w:p>
+      <w:pPr>
+        <w:pStyle w:val="Heading1"/>
+      </w:pPr>
+      <w:r>
+        <w:t>Linking python to MATLAB</w:t>
+      </w:r>
+    </w:p>
+    <w:p>
+      <w:pPr>
+        <w:rPr>
+          <w:noProof/>
+        </w:rPr>
+      </w:pPr>
+      <w:r>
+        <w:t>Type: “</w:t>
+      </w:r>
+      <w:proofErr w:type="spellStart"/>
+      <w:r>
+        <w:t>pyversion</w:t>
+      </w:r>
+      <w:proofErr w:type="spellEnd"/>
+      <w:r>
+        <w:t>”</w:t>
+      </w:r>
+      <w:r>
+        <w:rPr>
+          <w:noProof/>
+        </w:rPr>
+        <w:t xml:space="preserve"> </w:t>
+      </w:r>
+      <w:r>
+        <w:rPr>
+          <w:noProof/>
+        </w:rPr>
+        <w:drawing>
+          <wp:inline distT="0" distB="0" distL="0" distR="0" wp14:anchorId="6DA15F06" wp14:editId="62C74D35">
+            <wp:extent cx="5943600" cy="1137285"/>
+            <wp:effectExtent l="0" t="0" r="0" b="5715"/>
+            <wp:docPr id="2" name="Picture 2"/>
+            <wp:cNvGraphicFramePr>
+              <a:graphicFrameLocks xmlns:a="http://schemas.openxmlformats.org/drawingml/2006/main" noChangeAspect="1"/>
+            </wp:cNvGraphicFramePr>
+            <a:graphic xmlns:a="http://schemas.openxmlformats.org/drawingml/2006/main">
+              <a:graphicData uri="http://schemas.openxmlformats.org/drawingml/2006/picture">
+                <pic:pic xmlns:pic="http://schemas.openxmlformats.org/drawingml/2006/picture">
+                  <pic:nvPicPr>
+                    <pic:cNvPr id="1" name=""/>
+                    <pic:cNvPicPr/>
+                  </pic:nvPicPr>
+                  <pic:blipFill>
+                    <a:blip r:embed="rId12"/>
+                    <a:stretch>
+                      <a:fillRect/>
+                    </a:stretch>
+                  </pic:blipFill>
+                  <pic:spPr>
+                    <a:xfrm>
+                      <a:off x="0" y="0"/>
                       <a:ext cx="5943600" cy="1137285"/>
                     </a:xfrm>
                     <a:prstGeom prst="rect">
@@ -588,19 +736,31 @@
         <w:rPr>
           <w:noProof/>
         </w:rPr>
-        <w:t>If anything other than your desired python is loaded you will need to find where the exectuable is located and added it using:</w:t>
-      </w:r>
-    </w:p>
-    <w:p>
-      <w:pPr>
+        <w:t>If anything other than your desired python is loaded you will need to find where the exectuable is located and added it using</w:t>
+      </w:r>
+      <w:r>
         <w:rPr>
           <w:noProof/>
         </w:rPr>
-      </w:pPr>
+        <w:t xml:space="preserve"> the MATLAB command window and type</w:t>
+      </w:r>
       <w:r>
         <w:rPr>
           <w:noProof/>
         </w:rPr>
+        <w:t>:</w:t>
+      </w:r>
+    </w:p>
+    <w:p>
+      <w:pPr>
+        <w:rPr>
+          <w:noProof/>
+        </w:rPr>
+      </w:pPr>
+      <w:r>
+        <w:rPr>
+          <w:noProof/>
+        </w:rPr>
         <w:t>“pyversion(‘path/to/my/python.exe’);”</w:t>
       </w:r>
     </w:p>
@@ -614,8 +774,19 @@
         <w:rPr>
           <w:noProof/>
         </w:rPr>
-        <w:lastRenderedPageBreak/>
-        <w:t>You may need to restart matlab before doing this.</w:t>
+        <w:t>You may need to restart matlab before</w:t>
+      </w:r>
+      <w:r>
+        <w:rPr>
+          <w:noProof/>
+        </w:rPr>
+        <w:t xml:space="preserve"> and after</w:t>
+      </w:r>
+      <w:r>
+        <w:rPr>
+          <w:noProof/>
+        </w:rPr>
+        <w:t xml:space="preserve"> doing this.</w:t>
       </w:r>
     </w:p>
     <w:p>
@@ -627,6 +798,19 @@
       </w:r>
     </w:p>
     <w:p>
+      <w:pPr>
+        <w:rPr>
+          <w:color w:val="FF0000"/>
+        </w:rPr>
+      </w:pPr>
+      <w:r>
+        <w:rPr>
+          <w:color w:val="FF0000"/>
+        </w:rPr>
+        <w:t>(UNDER DEVELOPMENT)</w:t>
+      </w:r>
+    </w:p>
+    <w:p>
       <w:r>
         <w:t xml:space="preserve">You would need to contact IT and make them install </w:t>
       </w:r>
@@ -651,7 +835,7 @@
       <w:r>
         <w:t xml:space="preserve">: </w:t>
       </w:r>
-      <w:hyperlink r:id="rId12" w:history="1">
+      <w:hyperlink r:id="rId13" w:history="1">
         <w:r>
           <w:rPr>
             <w:rStyle w:val="Hyperlink"/>
@@ -879,8 +1063,100 @@
       </w:rPr>
     </w:lvl>
   </w:abstractNum>
+  <w:abstractNum w:abstractNumId="1" w15:restartNumberingAfterBreak="0">
+    <w:nsid w:val="58DF3EB0"/>
+    <w:multiLevelType w:val="hybridMultilevel"/>
+    <w:tmpl w:val="37867F2A"/>
+    <w:lvl w:ilvl="0" w:tplc="8272B1DE">
+      <w:start w:val="1"/>
+      <w:numFmt w:val="decimal"/>
+      <w:lvlText w:val="%1.)"/>
+      <w:lvlJc w:val="left"/>
+      <w:pPr>
+        <w:ind w:left="720" w:hanging="360"/>
+      </w:pPr>
+      <w:rPr>
+        <w:rFonts w:hint="default"/>
+      </w:rPr>
+    </w:lvl>
+    <w:lvl w:ilvl="1" w:tplc="04090019">
+      <w:start w:val="1"/>
+      <w:numFmt w:val="lowerLetter"/>
+      <w:lvlText w:val="%2."/>
+      <w:lvlJc w:val="left"/>
+      <w:pPr>
+        <w:ind w:left="1440" w:hanging="360"/>
+      </w:pPr>
+    </w:lvl>
+    <w:lvl w:ilvl="2" w:tplc="0409001B" w:tentative="1">
+      <w:start w:val="1"/>
+      <w:numFmt w:val="lowerRoman"/>
+      <w:lvlText w:val="%3."/>
+      <w:lvlJc w:val="right"/>
+      <w:pPr>
+        <w:ind w:left="2160" w:hanging="180"/>
+      </w:pPr>
+    </w:lvl>
+    <w:lvl w:ilvl="3" w:tplc="0409000F" w:tentative="1">
+      <w:start w:val="1"/>
+      <w:numFmt w:val="decimal"/>
+      <w:lvlText w:val="%4."/>
+      <w:lvlJc w:val="left"/>
+      <w:pPr>
+        <w:ind w:left="2880" w:hanging="360"/>
+      </w:pPr>
+    </w:lvl>
+    <w:lvl w:ilvl="4" w:tplc="04090019" w:tentative="1">
+      <w:start w:val="1"/>
+      <w:numFmt w:val="lowerLetter"/>
+      <w:lvlText w:val="%5."/>
+      <w:lvlJc w:val="left"/>
+      <w:pPr>
+        <w:ind w:left="3600" w:hanging="360"/>
+      </w:pPr>
+    </w:lvl>
+    <w:lvl w:ilvl="5" w:tplc="0409001B" w:tentative="1">
+      <w:start w:val="1"/>
+      <w:numFmt w:val="lowerRoman"/>
+      <w:lvlText w:val="%6."/>
+      <w:lvlJc w:val="right"/>
+      <w:pPr>
+        <w:ind w:left="4320" w:hanging="180"/>
+      </w:pPr>
+    </w:lvl>
+    <w:lvl w:ilvl="6" w:tplc="0409000F" w:tentative="1">
+      <w:start w:val="1"/>
+      <w:numFmt w:val="decimal"/>
+      <w:lvlText w:val="%7."/>
+      <w:lvlJc w:val="left"/>
+      <w:pPr>
+        <w:ind w:left="5040" w:hanging="360"/>
+      </w:pPr>
+    </w:lvl>
+    <w:lvl w:ilvl="7" w:tplc="04090019" w:tentative="1">
+      <w:start w:val="1"/>
+      <w:numFmt w:val="lowerLetter"/>
+      <w:lvlText w:val="%8."/>
+      <w:lvlJc w:val="left"/>
+      <w:pPr>
+        <w:ind w:left="5760" w:hanging="360"/>
+      </w:pPr>
+    </w:lvl>
+    <w:lvl w:ilvl="8" w:tplc="0409001B" w:tentative="1">
+      <w:start w:val="1"/>
+      <w:numFmt w:val="lowerRoman"/>
+      <w:lvlText w:val="%9."/>
+      <w:lvlJc w:val="right"/>
+      <w:pPr>
+        <w:ind w:left="6480" w:hanging="180"/>
+      </w:pPr>
+    </w:lvl>
+  </w:abstractNum>
   <w:num w:numId="1" w16cid:durableId="1395274243">
     <w:abstractNumId w:val="0"/>
+  </w:num>
+  <w:num w:numId="2" w16cid:durableId="1196384964">
+    <w:abstractNumId w:val="1"/>
   </w:num>
 </w:numbering>
 </file>
@@ -1330,7 +1606,6 @@
   <w:style w:type="character" w:default="1" w:styleId="DefaultParagraphFont">
     <w:name w:val="Default Paragraph Font"/>
     <w:uiPriority w:val="1"/>
-    <w:semiHidden/>
     <w:unhideWhenUsed/>
   </w:style>
   <w:style w:type="table" w:default="1" w:styleId="TableNormal">
@@ -1401,6 +1676,49 @@
       <w:ind w:left="720"/>
       <w:contextualSpacing/>
     </w:pPr>
+  </w:style>
+  <w:style w:type="character" w:styleId="UnresolvedMention">
+    <w:name w:val="Unresolved Mention"/>
+    <w:basedOn w:val="DefaultParagraphFont"/>
+    <w:uiPriority w:val="99"/>
+    <w:semiHidden/>
+    <w:unhideWhenUsed/>
+    <w:rsid w:val="009A3060"/>
+    <w:rPr>
+      <w:color w:val="605E5C"/>
+      <w:shd w:val="clear" w:color="auto" w:fill="E1DFDD"/>
+    </w:rPr>
+  </w:style>
+  <w:style w:type="paragraph" w:styleId="Subtitle">
+    <w:name w:val="Subtitle"/>
+    <w:basedOn w:val="Normal"/>
+    <w:next w:val="Normal"/>
+    <w:link w:val="SubtitleChar"/>
+    <w:uiPriority w:val="11"/>
+    <w:qFormat/>
+    <w:rsid w:val="009A3060"/>
+    <w:pPr>
+      <w:numPr>
+        <w:ilvl w:val="1"/>
+      </w:numPr>
+    </w:pPr>
+    <w:rPr>
+      <w:rFonts w:eastAsiaTheme="minorEastAsia"/>
+      <w:color w:val="5A5A5A" w:themeColor="text1" w:themeTint="A5"/>
+      <w:spacing w:val="15"/>
+    </w:rPr>
+  </w:style>
+  <w:style w:type="character" w:customStyle="1" w:styleId="SubtitleChar">
+    <w:name w:val="Subtitle Char"/>
+    <w:basedOn w:val="DefaultParagraphFont"/>
+    <w:link w:val="Subtitle"/>
+    <w:uiPriority w:val="11"/>
+    <w:rsid w:val="009A3060"/>
+    <w:rPr>
+      <w:rFonts w:eastAsiaTheme="minorEastAsia"/>
+      <w:color w:val="5A5A5A" w:themeColor="text1" w:themeTint="A5"/>
+      <w:spacing w:val="15"/>
+    </w:rPr>
   </w:style>
 </w:styles>
 </file>

</xml_diff>